<commit_message>
final changes for pre-print
</commit_message>
<xml_diff>
--- a/inner-cover-hebrew.docx
+++ b/inner-cover-hebrew.docx
@@ -92,8 +92,6 @@
         </w:rPr>
         <w:t xml:space="preserve">הקרנל </w:t>
       </w:r>
-      <w:bookmarkStart w:id="0" w:name="_GoBack"/>
-      <w:bookmarkEnd w:id="0"/>
       <w:r>
         <w:rPr>
           <w:rFonts w:asciiTheme="majorBidi" w:hAnsiTheme="majorBidi"/>
@@ -822,7 +820,19 @@
           <w:szCs w:val="28"/>
           <w:rtl/>
         </w:rPr>
-        <w:t>אווגוסט 2018</w:t>
+        <w:t>נובמבר</w:t>
+      </w:r>
+      <w:bookmarkStart w:id="0" w:name="_GoBack"/>
+      <w:bookmarkEnd w:id="0"/>
+      <w:r>
+        <w:rPr>
+          <w:rFonts w:asciiTheme="majorBidi" w:hAnsiTheme="majorBidi" w:cs="Times New Roman" w:hint="cs"/>
+          <w:color w:val="000000" w:themeColor="text1"/>
+          <w:sz w:val="28"/>
+          <w:szCs w:val="28"/>
+          <w:rtl/>
+        </w:rPr>
+        <w:t xml:space="preserve"> 2018</w:t>
       </w:r>
     </w:p>
     <w:sectPr>
@@ -1236,6 +1246,7 @@
   <w:style w:type="character" w:default="1" w:styleId="DefaultParagraphFont">
     <w:name w:val="Default Paragraph Font"/>
     <w:uiPriority w:val="1"/>
+    <w:semiHidden/>
     <w:unhideWhenUsed/>
   </w:style>
   <w:style w:type="table" w:default="1" w:styleId="TableNormal">

</xml_diff>

<commit_message>
mix single and double side, update hebrew title pages
</commit_message>
<xml_diff>
--- a/inner-cover-hebrew.docx
+++ b/inner-cover-hebrew.docx
@@ -28,178 +28,310 @@
           <w:b/>
           <w:bCs/>
           <w:color w:val="000000" w:themeColor="text1"/>
+          <w:sz w:val="40"/>
+          <w:szCs w:val="40"/>
+          <w:rtl/>
+        </w:rPr>
+      </w:pPr>
+      <w:r>
+        <w:rPr>
+          <w:rFonts w:asciiTheme="majorBidi" w:hAnsiTheme="majorBidi" w:hint="cs"/>
+          <w:b/>
+          <w:bCs/>
+          <w:color w:val="000000" w:themeColor="text1"/>
+          <w:sz w:val="40"/>
+          <w:szCs w:val="40"/>
+          <w:rtl/>
+        </w:rPr>
+        <w:t>חקירת</w:t>
+      </w:r>
+      <w:r>
+        <w:rPr>
+          <w:rFonts w:asciiTheme="majorBidi" w:hAnsiTheme="majorBidi"/>
+          <w:b/>
+          <w:bCs/>
+          <w:color w:val="000000" w:themeColor="text1"/>
+          <w:sz w:val="40"/>
+          <w:szCs w:val="40"/>
+          <w:rtl/>
+        </w:rPr>
+        <w:t xml:space="preserve"> המאפיינים הסטטיסטיים של</w:t>
+      </w:r>
+      <w:r>
+        <w:rPr>
+          <w:rFonts w:asciiTheme="majorBidi" w:hAnsiTheme="majorBidi"/>
+          <w:b/>
+          <w:bCs/>
+          <w:color w:val="000000" w:themeColor="text1"/>
+          <w:sz w:val="40"/>
+          <w:szCs w:val="40"/>
+        </w:rPr>
+        <w:t xml:space="preserve"> </w:t>
+      </w:r>
+      <w:r>
+        <w:rPr>
+          <w:rFonts w:asciiTheme="majorBidi" w:hAnsiTheme="majorBidi"/>
+          <w:b/>
+          <w:bCs/>
+          <w:color w:val="000000" w:themeColor="text1"/>
+          <w:sz w:val="40"/>
+          <w:szCs w:val="40"/>
+          <w:rtl/>
+        </w:rPr>
+        <w:t xml:space="preserve">אמד </w:t>
+      </w:r>
+      <w:r>
+        <w:rPr>
+          <w:rFonts w:asciiTheme="majorBidi" w:hAnsiTheme="majorBidi"/>
+          <w:b/>
+          <w:bCs/>
+          <w:color w:val="000000" w:themeColor="text1"/>
+          <w:sz w:val="40"/>
+          <w:szCs w:val="40"/>
+          <w:rtl/>
+        </w:rPr>
+        <w:t xml:space="preserve">הקרנל </w:t>
+      </w:r>
+      <w:r>
+        <w:rPr>
+          <w:rFonts w:asciiTheme="majorBidi" w:hAnsiTheme="majorBidi"/>
+          <w:b/>
+          <w:bCs/>
+          <w:color w:val="000000" w:themeColor="text1"/>
+          <w:sz w:val="40"/>
+          <w:szCs w:val="40"/>
+          <w:rtl/>
+        </w:rPr>
+        <w:t>הכפול</w:t>
+      </w:r>
+    </w:p>
+    <w:p>
+      <w:pPr>
+        <w:bidi/>
+        <w:jc w:val="center"/>
+        <w:rPr>
+          <w:rtl/>
+        </w:rPr>
+      </w:pPr>
+    </w:p>
+    <w:p>
+      <w:pPr>
+        <w:bidi/>
+        <w:jc w:val="center"/>
+        <w:rPr>
+          <w:rtl/>
+        </w:rPr>
+      </w:pPr>
+    </w:p>
+    <w:p>
+      <w:pPr>
+        <w:pStyle w:val="Subtitle"/>
+        <w:bidi/>
+        <w:jc w:val="center"/>
+        <w:rPr>
+          <w:rFonts w:asciiTheme="majorBidi" w:hAnsiTheme="majorBidi" w:cstheme="majorBidi"/>
+          <w:b/>
+          <w:bCs/>
+          <w:color w:val="000000" w:themeColor="text1"/>
+          <w:sz w:val="28"/>
+          <w:szCs w:val="28"/>
+          <w:rtl/>
+        </w:rPr>
+      </w:pPr>
+      <w:r>
+        <w:rPr>
+          <w:rFonts w:asciiTheme="majorBidi" w:hAnsiTheme="majorBidi" w:cstheme="majorBidi" w:hint="cs"/>
+          <w:b/>
+          <w:bCs/>
+          <w:color w:val="000000" w:themeColor="text1"/>
+          <w:sz w:val="28"/>
+          <w:szCs w:val="28"/>
+          <w:rtl/>
+        </w:rPr>
+        <w:t xml:space="preserve">מאת: </w:t>
+      </w:r>
+      <w:r>
+        <w:rPr>
+          <w:rFonts w:asciiTheme="majorBidi" w:hAnsiTheme="majorBidi" w:cstheme="majorBidi"/>
+          <w:b/>
+          <w:bCs/>
+          <w:color w:val="000000" w:themeColor="text1"/>
+          <w:sz w:val="28"/>
+          <w:szCs w:val="28"/>
+          <w:rtl/>
+        </w:rPr>
+        <w:t>הרולד שיפ</w:t>
+      </w:r>
+    </w:p>
+    <w:p>
+      <w:pPr>
+        <w:pStyle w:val="Subtitle"/>
+        <w:bidi/>
+        <w:jc w:val="center"/>
+        <w:rPr>
+          <w:rFonts w:asciiTheme="majorBidi" w:hAnsiTheme="majorBidi" w:cstheme="majorBidi"/>
+          <w:b/>
+          <w:bCs/>
+          <w:color w:val="000000" w:themeColor="text1"/>
+          <w:sz w:val="28"/>
+          <w:szCs w:val="28"/>
+        </w:rPr>
+      </w:pPr>
+    </w:p>
+    <w:p>
+      <w:pPr>
+        <w:bidi/>
+      </w:pPr>
+      <w:bookmarkStart w:id="0" w:name="_GoBack"/>
+      <w:bookmarkEnd w:id="0"/>
+    </w:p>
+    <w:p>
+      <w:pPr>
+        <w:pStyle w:val="Subtitle"/>
+        <w:bidi/>
+        <w:jc w:val="center"/>
+        <w:rPr>
+          <w:rFonts w:asciiTheme="majorBidi" w:hAnsiTheme="majorBidi" w:cstheme="majorBidi"/>
+          <w:b/>
+          <w:bCs/>
+          <w:color w:val="000000" w:themeColor="text1"/>
+          <w:sz w:val="28"/>
+          <w:szCs w:val="28"/>
+        </w:rPr>
+      </w:pPr>
+      <w:r>
+        <w:rPr>
+          <w:rFonts w:asciiTheme="majorBidi" w:hAnsiTheme="majorBidi" w:cstheme="majorBidi"/>
+          <w:b/>
+          <w:bCs/>
+          <w:color w:val="000000" w:themeColor="text1"/>
+          <w:sz w:val="28"/>
+          <w:szCs w:val="28"/>
+          <w:rtl/>
+        </w:rPr>
+        <w:t>בהנחיית</w:t>
+      </w:r>
+      <w:r>
+        <w:rPr>
+          <w:rFonts w:asciiTheme="majorBidi" w:hAnsiTheme="majorBidi" w:cstheme="majorBidi"/>
+          <w:b/>
+          <w:bCs/>
+          <w:color w:val="000000" w:themeColor="text1"/>
+          <w:sz w:val="28"/>
+          <w:szCs w:val="28"/>
+        </w:rPr>
+        <w:t>:</w:t>
+      </w:r>
+    </w:p>
+    <w:p>
+      <w:pPr>
+        <w:pStyle w:val="Subtitle"/>
+        <w:bidi/>
+        <w:jc w:val="center"/>
+        <w:rPr>
+          <w:rFonts w:asciiTheme="majorBidi" w:hAnsiTheme="majorBidi" w:cstheme="majorBidi"/>
+          <w:b/>
+          <w:bCs/>
+          <w:color w:val="000000" w:themeColor="text1"/>
+          <w:sz w:val="28"/>
+          <w:szCs w:val="28"/>
+        </w:rPr>
+      </w:pPr>
+      <w:r>
+        <w:rPr>
+          <w:rFonts w:asciiTheme="majorBidi" w:hAnsiTheme="majorBidi" w:cstheme="majorBidi"/>
+          <w:b/>
+          <w:bCs/>
+          <w:color w:val="000000" w:themeColor="text1"/>
+          <w:sz w:val="28"/>
+          <w:szCs w:val="28"/>
+        </w:rPr>
+        <w:t xml:space="preserve"> </w:t>
+      </w:r>
+      <w:r>
+        <w:rPr>
+          <w:rFonts w:asciiTheme="majorBidi" w:hAnsiTheme="majorBidi" w:cstheme="majorBidi"/>
+          <w:b/>
+          <w:bCs/>
+          <w:color w:val="000000" w:themeColor="text1"/>
+          <w:sz w:val="28"/>
+          <w:szCs w:val="28"/>
+          <w:rtl/>
+        </w:rPr>
+        <w:t>פרופ' בוריס פורטנוב,</w:t>
+      </w:r>
+    </w:p>
+    <w:p>
+      <w:pPr>
+        <w:pStyle w:val="Subtitle"/>
+        <w:bidi/>
+        <w:jc w:val="center"/>
+        <w:rPr>
+          <w:rFonts w:asciiTheme="majorBidi" w:hAnsiTheme="majorBidi" w:cstheme="majorBidi"/>
+          <w:b/>
+          <w:bCs/>
+          <w:color w:val="000000" w:themeColor="text1"/>
+          <w:sz w:val="28"/>
+          <w:szCs w:val="28"/>
+        </w:rPr>
+      </w:pPr>
+      <w:r>
+        <w:rPr>
+          <w:rFonts w:asciiTheme="majorBidi" w:hAnsiTheme="majorBidi" w:cstheme="majorBidi"/>
+          <w:b/>
+          <w:bCs/>
+          <w:color w:val="000000" w:themeColor="text1"/>
+          <w:sz w:val="28"/>
+          <w:szCs w:val="28"/>
+          <w:rtl/>
+        </w:rPr>
+        <w:t xml:space="preserve"> פרופ' בנימין רייזר,</w:t>
+      </w:r>
+    </w:p>
+    <w:p>
+      <w:pPr>
+        <w:pStyle w:val="Subtitle"/>
+        <w:bidi/>
+        <w:jc w:val="center"/>
+        <w:rPr>
+          <w:rFonts w:asciiTheme="majorBidi" w:hAnsiTheme="majorBidi" w:cstheme="majorBidi"/>
+          <w:b/>
+          <w:bCs/>
+          <w:color w:val="000000" w:themeColor="text1"/>
+          <w:sz w:val="28"/>
+          <w:szCs w:val="28"/>
+        </w:rPr>
+      </w:pPr>
+      <w:r>
+        <w:rPr>
+          <w:rFonts w:asciiTheme="majorBidi" w:hAnsiTheme="majorBidi" w:cstheme="majorBidi"/>
+          <w:b/>
+          <w:bCs/>
+          <w:color w:val="000000" w:themeColor="text1"/>
+          <w:sz w:val="28"/>
+          <w:szCs w:val="28"/>
+          <w:rtl/>
+        </w:rPr>
+        <w:t xml:space="preserve"> ד״ר איתי דטנר</w:t>
+      </w:r>
+    </w:p>
+    <w:p>
+      <w:pPr>
+        <w:bidi/>
+        <w:rPr>
+          <w:rtl/>
+        </w:rPr>
+      </w:pPr>
+    </w:p>
+    <w:p>
+      <w:pPr>
+        <w:bidi/>
+        <w:jc w:val="center"/>
+        <w:rPr>
+          <w:rFonts w:asciiTheme="majorBidi" w:hAnsiTheme="majorBidi" w:cstheme="majorBidi"/>
+          <w:color w:val="000000" w:themeColor="text1"/>
           <w:sz w:val="32"/>
           <w:szCs w:val="32"/>
-          <w:rtl/>
-        </w:rPr>
-      </w:pPr>
-      <w:r>
-        <w:rPr>
-          <w:rFonts w:asciiTheme="majorBidi" w:hAnsiTheme="majorBidi" w:hint="cs"/>
-          <w:b/>
-          <w:bCs/>
-          <w:color w:val="000000" w:themeColor="text1"/>
-          <w:sz w:val="32"/>
-          <w:szCs w:val="32"/>
-          <w:rtl/>
-        </w:rPr>
-        <w:t>חקירת</w:t>
-      </w:r>
-      <w:r>
-        <w:rPr>
-          <w:rFonts w:asciiTheme="majorBidi" w:hAnsiTheme="majorBidi"/>
-          <w:b/>
-          <w:bCs/>
-          <w:color w:val="000000" w:themeColor="text1"/>
-          <w:sz w:val="32"/>
-          <w:szCs w:val="32"/>
-          <w:rtl/>
-        </w:rPr>
-        <w:t xml:space="preserve"> המאפיינים הסטטיסטיים של</w:t>
-      </w:r>
-      <w:r>
-        <w:rPr>
-          <w:rFonts w:asciiTheme="majorBidi" w:hAnsiTheme="majorBidi"/>
-          <w:b/>
-          <w:bCs/>
-          <w:color w:val="000000" w:themeColor="text1"/>
-          <w:sz w:val="32"/>
-          <w:szCs w:val="32"/>
-        </w:rPr>
-        <w:t xml:space="preserve"> </w:t>
-      </w:r>
-      <w:r>
-        <w:rPr>
-          <w:rFonts w:asciiTheme="majorBidi" w:hAnsiTheme="majorBidi"/>
-          <w:b/>
-          <w:bCs/>
-          <w:color w:val="000000" w:themeColor="text1"/>
-          <w:sz w:val="32"/>
-          <w:szCs w:val="32"/>
-          <w:rtl/>
-        </w:rPr>
-        <w:t xml:space="preserve">אמד </w:t>
-      </w:r>
-      <w:r>
-        <w:rPr>
-          <w:rFonts w:asciiTheme="majorBidi" w:hAnsiTheme="majorBidi"/>
-          <w:b/>
-          <w:bCs/>
-          <w:color w:val="000000" w:themeColor="text1"/>
-          <w:sz w:val="32"/>
-          <w:szCs w:val="32"/>
-          <w:rtl/>
-        </w:rPr>
-        <w:t xml:space="preserve">הקרנל </w:t>
-      </w:r>
-      <w:r>
-        <w:rPr>
-          <w:rFonts w:asciiTheme="majorBidi" w:hAnsiTheme="majorBidi"/>
-          <w:b/>
-          <w:bCs/>
-          <w:color w:val="000000" w:themeColor="text1"/>
-          <w:sz w:val="32"/>
-          <w:szCs w:val="32"/>
-          <w:rtl/>
-        </w:rPr>
-        <w:t>הכפול</w:t>
-      </w:r>
-    </w:p>
-    <w:p>
-      <w:pPr>
-        <w:bidi/>
-        <w:jc w:val="center"/>
-        <w:rPr>
-          <w:rtl/>
-        </w:rPr>
-      </w:pPr>
-    </w:p>
-    <w:p>
-      <w:pPr>
-        <w:bidi/>
-        <w:jc w:val="center"/>
-        <w:rPr>
-          <w:rtl/>
-        </w:rPr>
-      </w:pPr>
-    </w:p>
-    <w:p>
-      <w:pPr>
-        <w:pStyle w:val="Subtitle"/>
-        <w:bidi/>
-        <w:jc w:val="center"/>
-        <w:rPr>
-          <w:rFonts w:asciiTheme="majorBidi" w:hAnsiTheme="majorBidi" w:cstheme="majorBidi"/>
-          <w:b/>
-          <w:bCs/>
-          <w:color w:val="000000" w:themeColor="text1"/>
-          <w:sz w:val="28"/>
-          <w:szCs w:val="28"/>
-          <w:rtl/>
-        </w:rPr>
-      </w:pPr>
-      <w:r>
-        <w:rPr>
-          <w:rFonts w:asciiTheme="majorBidi" w:hAnsiTheme="majorBidi" w:cstheme="majorBidi" w:hint="cs"/>
-          <w:b/>
-          <w:bCs/>
-          <w:color w:val="000000" w:themeColor="text1"/>
-          <w:sz w:val="28"/>
-          <w:szCs w:val="28"/>
-          <w:rtl/>
-        </w:rPr>
-        <w:t xml:space="preserve">מאת: </w:t>
-      </w:r>
-      <w:r>
-        <w:rPr>
-          <w:rFonts w:asciiTheme="majorBidi" w:hAnsiTheme="majorBidi" w:cstheme="majorBidi"/>
-          <w:b/>
-          <w:bCs/>
-          <w:color w:val="000000" w:themeColor="text1"/>
-          <w:sz w:val="28"/>
-          <w:szCs w:val="28"/>
-          <w:rtl/>
-        </w:rPr>
-        <w:t>הרולד שיפ</w:t>
-      </w:r>
-    </w:p>
-    <w:p>
-      <w:pPr>
-        <w:pStyle w:val="Subtitle"/>
-        <w:bidi/>
-        <w:jc w:val="center"/>
-        <w:rPr>
-          <w:rFonts w:asciiTheme="majorBidi" w:hAnsiTheme="majorBidi" w:cstheme="majorBidi"/>
-          <w:b/>
-          <w:bCs/>
-          <w:color w:val="000000" w:themeColor="text1"/>
-          <w:sz w:val="28"/>
-          <w:szCs w:val="28"/>
-          <w:rtl/>
-        </w:rPr>
-      </w:pPr>
-      <w:r>
-        <w:rPr>
-          <w:rFonts w:asciiTheme="majorBidi" w:hAnsiTheme="majorBidi" w:cstheme="majorBidi"/>
-          <w:b/>
-          <w:bCs/>
-          <w:color w:val="000000" w:themeColor="text1"/>
-          <w:sz w:val="28"/>
-          <w:szCs w:val="28"/>
-          <w:rtl/>
-        </w:rPr>
-        <w:t>בהנחיית: פרופ' בוריס פורטנוב, פרופ' בנימין רייזר, ד״ר איתי דטנר</w:t>
-      </w:r>
-    </w:p>
-    <w:p>
-      <w:pPr>
-        <w:bidi/>
-        <w:jc w:val="center"/>
-        <w:rPr>
-          <w:rFonts w:asciiTheme="majorBidi" w:hAnsiTheme="majorBidi" w:cstheme="majorBidi"/>
-          <w:color w:val="000000" w:themeColor="text1"/>
-          <w:sz w:val="32"/>
-          <w:szCs w:val="32"/>
         </w:rPr>
       </w:pPr>
     </w:p>
@@ -254,445 +386,6 @@
     <w:p>
       <w:pPr>
         <w:bidi/>
-        <w:spacing w:after="0"/>
-        <w:rPr>
-          <w:rFonts w:asciiTheme="majorBidi" w:hAnsiTheme="majorBidi" w:cstheme="majorBidi"/>
-          <w:color w:val="000000" w:themeColor="text1"/>
-          <w:sz w:val="28"/>
-          <w:szCs w:val="28"/>
-          <w:lang w:val="en"/>
-        </w:rPr>
-      </w:pPr>
-      <w:r>
-        <w:rPr>
-          <w:rFonts w:asciiTheme="majorBidi" w:hAnsiTheme="majorBidi" w:cstheme="majorBidi"/>
-          <w:color w:val="000000" w:themeColor="text1"/>
-          <w:sz w:val="28"/>
-          <w:szCs w:val="28"/>
-          <w:rtl/>
-          <w:lang w:val="en"/>
-        </w:rPr>
-        <w:t>מאושר על ידי: _____________________________</w:t>
-      </w:r>
-      <w:r>
-        <w:rPr>
-          <w:rFonts w:asciiTheme="majorBidi" w:hAnsiTheme="majorBidi" w:cstheme="majorBidi"/>
-          <w:color w:val="000000" w:themeColor="text1"/>
-          <w:sz w:val="28"/>
-          <w:szCs w:val="28"/>
-          <w:rtl/>
-          <w:lang w:val="en"/>
-        </w:rPr>
-        <w:tab/>
-        <w:t>תאריך: __________________</w:t>
-      </w:r>
-    </w:p>
-    <w:p>
-      <w:pPr>
-        <w:bidi/>
-        <w:spacing w:after="0"/>
-        <w:rPr>
-          <w:rFonts w:asciiTheme="majorBidi" w:hAnsiTheme="majorBidi" w:cstheme="majorBidi"/>
-          <w:color w:val="000000" w:themeColor="text1"/>
-          <w:sz w:val="28"/>
-          <w:szCs w:val="28"/>
-          <w:lang w:val="en"/>
-        </w:rPr>
-      </w:pPr>
-      <w:r>
-        <w:rPr>
-          <w:rFonts w:asciiTheme="majorBidi" w:hAnsiTheme="majorBidi" w:cstheme="majorBidi"/>
-          <w:color w:val="000000" w:themeColor="text1"/>
-          <w:sz w:val="28"/>
-          <w:szCs w:val="28"/>
-          <w:rtl/>
-          <w:lang w:val="en"/>
-        </w:rPr>
-        <w:tab/>
-      </w:r>
-      <w:r>
-        <w:rPr>
-          <w:rFonts w:asciiTheme="majorBidi" w:hAnsiTheme="majorBidi" w:cstheme="majorBidi"/>
-          <w:color w:val="000000" w:themeColor="text1"/>
-          <w:sz w:val="28"/>
-          <w:szCs w:val="28"/>
-          <w:rtl/>
-          <w:lang w:val="en"/>
-        </w:rPr>
-        <w:tab/>
-      </w:r>
-      <w:r>
-        <w:rPr>
-          <w:rFonts w:asciiTheme="majorBidi" w:hAnsiTheme="majorBidi" w:cstheme="majorBidi"/>
-          <w:color w:val="000000" w:themeColor="text1"/>
-          <w:sz w:val="28"/>
-          <w:szCs w:val="28"/>
-          <w:rtl/>
-          <w:lang w:val="en"/>
-        </w:rPr>
-        <w:tab/>
-        <w:t>(מנחה עבודה)</w:t>
-      </w:r>
-      <w:r>
-        <w:rPr>
-          <w:rFonts w:asciiTheme="majorBidi" w:hAnsiTheme="majorBidi" w:cstheme="majorBidi"/>
-          <w:color w:val="000000" w:themeColor="text1"/>
-          <w:sz w:val="28"/>
-          <w:szCs w:val="28"/>
-          <w:rtl/>
-          <w:lang w:val="en"/>
-        </w:rPr>
-        <w:tab/>
-      </w:r>
-      <w:r>
-        <w:rPr>
-          <w:rFonts w:asciiTheme="majorBidi" w:hAnsiTheme="majorBidi" w:cstheme="majorBidi"/>
-          <w:color w:val="000000" w:themeColor="text1"/>
-          <w:sz w:val="28"/>
-          <w:szCs w:val="28"/>
-          <w:rtl/>
-          <w:lang w:val="en"/>
-        </w:rPr>
-        <w:tab/>
-      </w:r>
-      <w:r>
-        <w:rPr>
-          <w:rFonts w:asciiTheme="majorBidi" w:hAnsiTheme="majorBidi" w:cstheme="majorBidi"/>
-          <w:color w:val="000000" w:themeColor="text1"/>
-          <w:sz w:val="28"/>
-          <w:szCs w:val="28"/>
-          <w:rtl/>
-          <w:lang w:val="en"/>
-        </w:rPr>
-        <w:tab/>
-      </w:r>
-    </w:p>
-    <w:p>
-      <w:pPr>
-        <w:bidi/>
-        <w:spacing w:after="0"/>
-        <w:rPr>
-          <w:rFonts w:asciiTheme="majorBidi" w:hAnsiTheme="majorBidi" w:cstheme="majorBidi"/>
-          <w:color w:val="000000" w:themeColor="text1"/>
-          <w:sz w:val="28"/>
-          <w:szCs w:val="28"/>
-          <w:lang w:val="en"/>
-        </w:rPr>
-      </w:pPr>
-    </w:p>
-    <w:p>
-      <w:pPr>
-        <w:bidi/>
-        <w:spacing w:after="0"/>
-        <w:rPr>
-          <w:rFonts w:asciiTheme="majorBidi" w:hAnsiTheme="majorBidi" w:cstheme="majorBidi"/>
-          <w:color w:val="000000" w:themeColor="text1"/>
-          <w:sz w:val="28"/>
-          <w:szCs w:val="28"/>
-          <w:lang w:val="en"/>
-        </w:rPr>
-      </w:pPr>
-      <w:r>
-        <w:rPr>
-          <w:rFonts w:asciiTheme="majorBidi" w:hAnsiTheme="majorBidi" w:cstheme="majorBidi"/>
-          <w:color w:val="000000" w:themeColor="text1"/>
-          <w:sz w:val="28"/>
-          <w:szCs w:val="28"/>
-          <w:rtl/>
-          <w:lang w:val="en"/>
-        </w:rPr>
-        <w:t>מאושר על ידי: _____________________________</w:t>
-      </w:r>
-      <w:r>
-        <w:rPr>
-          <w:rFonts w:asciiTheme="majorBidi" w:hAnsiTheme="majorBidi" w:cstheme="majorBidi"/>
-          <w:color w:val="000000" w:themeColor="text1"/>
-          <w:sz w:val="28"/>
-          <w:szCs w:val="28"/>
-          <w:rtl/>
-          <w:lang w:val="en"/>
-        </w:rPr>
-        <w:tab/>
-        <w:t>תאריך: __________________</w:t>
-      </w:r>
-    </w:p>
-    <w:p>
-      <w:pPr>
-        <w:bidi/>
-        <w:spacing w:after="0"/>
-        <w:rPr>
-          <w:rFonts w:asciiTheme="majorBidi" w:hAnsiTheme="majorBidi" w:cstheme="majorBidi"/>
-          <w:color w:val="000000" w:themeColor="text1"/>
-          <w:sz w:val="28"/>
-          <w:szCs w:val="28"/>
-          <w:lang w:val="en"/>
-        </w:rPr>
-      </w:pPr>
-      <w:r>
-        <w:rPr>
-          <w:rFonts w:asciiTheme="majorBidi" w:hAnsiTheme="majorBidi" w:cstheme="majorBidi"/>
-          <w:color w:val="000000" w:themeColor="text1"/>
-          <w:sz w:val="28"/>
-          <w:szCs w:val="28"/>
-          <w:rtl/>
-          <w:lang w:val="en"/>
-        </w:rPr>
-        <w:tab/>
-      </w:r>
-      <w:r>
-        <w:rPr>
-          <w:rFonts w:asciiTheme="majorBidi" w:hAnsiTheme="majorBidi" w:cstheme="majorBidi"/>
-          <w:color w:val="000000" w:themeColor="text1"/>
-          <w:sz w:val="28"/>
-          <w:szCs w:val="28"/>
-          <w:rtl/>
-          <w:lang w:val="en"/>
-        </w:rPr>
-        <w:tab/>
-      </w:r>
-      <w:r>
-        <w:rPr>
-          <w:rFonts w:asciiTheme="majorBidi" w:hAnsiTheme="majorBidi" w:cstheme="majorBidi"/>
-          <w:color w:val="000000" w:themeColor="text1"/>
-          <w:sz w:val="28"/>
-          <w:szCs w:val="28"/>
-          <w:rtl/>
-          <w:lang w:val="en"/>
-        </w:rPr>
-        <w:tab/>
-        <w:t>(מנחה עבודה)</w:t>
-      </w:r>
-      <w:r>
-        <w:rPr>
-          <w:rFonts w:asciiTheme="majorBidi" w:hAnsiTheme="majorBidi" w:cstheme="majorBidi"/>
-          <w:color w:val="000000" w:themeColor="text1"/>
-          <w:sz w:val="28"/>
-          <w:szCs w:val="28"/>
-          <w:rtl/>
-          <w:lang w:val="en"/>
-        </w:rPr>
-        <w:tab/>
-      </w:r>
-      <w:r>
-        <w:rPr>
-          <w:rFonts w:asciiTheme="majorBidi" w:hAnsiTheme="majorBidi" w:cstheme="majorBidi"/>
-          <w:color w:val="000000" w:themeColor="text1"/>
-          <w:sz w:val="28"/>
-          <w:szCs w:val="28"/>
-          <w:rtl/>
-          <w:lang w:val="en"/>
-        </w:rPr>
-        <w:tab/>
-      </w:r>
-      <w:r>
-        <w:rPr>
-          <w:rFonts w:asciiTheme="majorBidi" w:hAnsiTheme="majorBidi" w:cstheme="majorBidi"/>
-          <w:color w:val="000000" w:themeColor="text1"/>
-          <w:sz w:val="28"/>
-          <w:szCs w:val="28"/>
-          <w:rtl/>
-          <w:lang w:val="en"/>
-        </w:rPr>
-        <w:tab/>
-      </w:r>
-    </w:p>
-    <w:p>
-      <w:pPr>
-        <w:bidi/>
-        <w:spacing w:after="0"/>
-        <w:rPr>
-          <w:rFonts w:asciiTheme="majorBidi" w:hAnsiTheme="majorBidi" w:cstheme="majorBidi"/>
-          <w:color w:val="000000" w:themeColor="text1"/>
-          <w:sz w:val="28"/>
-          <w:szCs w:val="28"/>
-          <w:lang w:val="en"/>
-        </w:rPr>
-      </w:pPr>
-    </w:p>
-    <w:p>
-      <w:pPr>
-        <w:bidi/>
-        <w:spacing w:after="0"/>
-        <w:rPr>
-          <w:rFonts w:asciiTheme="majorBidi" w:hAnsiTheme="majorBidi" w:cstheme="majorBidi"/>
-          <w:color w:val="000000" w:themeColor="text1"/>
-          <w:sz w:val="28"/>
-          <w:szCs w:val="28"/>
-          <w:lang w:val="en"/>
-        </w:rPr>
-      </w:pPr>
-      <w:r>
-        <w:rPr>
-          <w:rFonts w:asciiTheme="majorBidi" w:hAnsiTheme="majorBidi" w:cstheme="majorBidi"/>
-          <w:color w:val="000000" w:themeColor="text1"/>
-          <w:sz w:val="28"/>
-          <w:szCs w:val="28"/>
-          <w:rtl/>
-          <w:lang w:val="en"/>
-        </w:rPr>
-        <w:t>מאושר על ידי: _____________________________</w:t>
-      </w:r>
-      <w:r>
-        <w:rPr>
-          <w:rFonts w:asciiTheme="majorBidi" w:hAnsiTheme="majorBidi" w:cstheme="majorBidi"/>
-          <w:color w:val="000000" w:themeColor="text1"/>
-          <w:sz w:val="28"/>
-          <w:szCs w:val="28"/>
-          <w:rtl/>
-          <w:lang w:val="en"/>
-        </w:rPr>
-        <w:tab/>
-        <w:t>תאריך: __________________</w:t>
-      </w:r>
-    </w:p>
-    <w:p>
-      <w:pPr>
-        <w:bidi/>
-        <w:spacing w:after="0"/>
-        <w:rPr>
-          <w:rFonts w:asciiTheme="majorBidi" w:hAnsiTheme="majorBidi" w:cstheme="majorBidi"/>
-          <w:color w:val="000000" w:themeColor="text1"/>
-          <w:sz w:val="28"/>
-          <w:szCs w:val="28"/>
-          <w:lang w:val="en"/>
-        </w:rPr>
-      </w:pPr>
-      <w:r>
-        <w:rPr>
-          <w:rFonts w:asciiTheme="majorBidi" w:hAnsiTheme="majorBidi" w:cstheme="majorBidi"/>
-          <w:color w:val="000000" w:themeColor="text1"/>
-          <w:sz w:val="28"/>
-          <w:szCs w:val="28"/>
-          <w:rtl/>
-          <w:lang w:val="en"/>
-        </w:rPr>
-        <w:tab/>
-      </w:r>
-      <w:r>
-        <w:rPr>
-          <w:rFonts w:asciiTheme="majorBidi" w:hAnsiTheme="majorBidi" w:cstheme="majorBidi"/>
-          <w:color w:val="000000" w:themeColor="text1"/>
-          <w:sz w:val="28"/>
-          <w:szCs w:val="28"/>
-          <w:rtl/>
-          <w:lang w:val="en"/>
-        </w:rPr>
-        <w:tab/>
-      </w:r>
-      <w:r>
-        <w:rPr>
-          <w:rFonts w:asciiTheme="majorBidi" w:hAnsiTheme="majorBidi" w:cstheme="majorBidi"/>
-          <w:color w:val="000000" w:themeColor="text1"/>
-          <w:sz w:val="28"/>
-          <w:szCs w:val="28"/>
-          <w:rtl/>
-          <w:lang w:val="en"/>
-        </w:rPr>
-        <w:tab/>
-        <w:t>(מנחה עבודה)</w:t>
-      </w:r>
-    </w:p>
-    <w:p>
-      <w:pPr>
-        <w:bidi/>
-        <w:spacing w:after="0"/>
-        <w:rPr>
-          <w:rFonts w:asciiTheme="majorBidi" w:hAnsiTheme="majorBidi" w:cstheme="majorBidi"/>
-          <w:color w:val="000000" w:themeColor="text1"/>
-          <w:sz w:val="28"/>
-          <w:szCs w:val="28"/>
-          <w:lang w:val="en"/>
-        </w:rPr>
-      </w:pPr>
-    </w:p>
-    <w:p>
-      <w:pPr>
-        <w:bidi/>
-        <w:spacing w:after="0"/>
-        <w:rPr>
-          <w:rFonts w:asciiTheme="majorBidi" w:hAnsiTheme="majorBidi" w:cstheme="majorBidi"/>
-          <w:color w:val="000000" w:themeColor="text1"/>
-          <w:sz w:val="28"/>
-          <w:szCs w:val="28"/>
-          <w:lang w:val="en"/>
-        </w:rPr>
-      </w:pPr>
-      <w:r>
-        <w:rPr>
-          <w:rFonts w:asciiTheme="majorBidi" w:hAnsiTheme="majorBidi" w:cstheme="majorBidi"/>
-          <w:color w:val="000000" w:themeColor="text1"/>
-          <w:sz w:val="28"/>
-          <w:szCs w:val="28"/>
-          <w:rtl/>
-          <w:lang w:val="en"/>
-        </w:rPr>
-        <w:t>מאושר על ידי: _____________________________</w:t>
-      </w:r>
-      <w:r>
-        <w:rPr>
-          <w:rFonts w:asciiTheme="majorBidi" w:hAnsiTheme="majorBidi" w:cstheme="majorBidi"/>
-          <w:color w:val="000000" w:themeColor="text1"/>
-          <w:sz w:val="28"/>
-          <w:szCs w:val="28"/>
-          <w:rtl/>
-          <w:lang w:val="en"/>
-        </w:rPr>
-        <w:tab/>
-        <w:t>תאריך: __________________</w:t>
-      </w:r>
-    </w:p>
-    <w:p>
-      <w:pPr>
-        <w:bidi/>
-        <w:spacing w:after="0"/>
-        <w:rPr>
-          <w:rFonts w:asciiTheme="majorBidi" w:hAnsiTheme="majorBidi" w:cstheme="majorBidi"/>
-          <w:color w:val="000000" w:themeColor="text1"/>
-          <w:sz w:val="28"/>
-          <w:szCs w:val="28"/>
-          <w:lang w:val="en"/>
-        </w:rPr>
-      </w:pPr>
-      <w:r>
-        <w:rPr>
-          <w:rFonts w:asciiTheme="majorBidi" w:hAnsiTheme="majorBidi" w:cstheme="majorBidi"/>
-          <w:color w:val="000000" w:themeColor="text1"/>
-          <w:sz w:val="28"/>
-          <w:szCs w:val="28"/>
-          <w:rtl/>
-          <w:lang w:val="en"/>
-        </w:rPr>
-        <w:tab/>
-      </w:r>
-      <w:r>
-        <w:rPr>
-          <w:rFonts w:asciiTheme="majorBidi" w:hAnsiTheme="majorBidi" w:cstheme="majorBidi"/>
-          <w:color w:val="000000" w:themeColor="text1"/>
-          <w:sz w:val="28"/>
-          <w:szCs w:val="28"/>
-          <w:rtl/>
-          <w:lang w:val="en"/>
-        </w:rPr>
-        <w:tab/>
-        <w:t>(יו"ר הוועדה החוגית לתואר שני/שלישי)</w:t>
-      </w:r>
-    </w:p>
-    <w:p>
-      <w:pPr>
-        <w:bidi/>
-        <w:rPr>
-          <w:rFonts w:asciiTheme="majorBidi" w:hAnsiTheme="majorBidi" w:cstheme="majorBidi"/>
-          <w:color w:val="000000" w:themeColor="text1"/>
-          <w:sz w:val="28"/>
-          <w:szCs w:val="28"/>
-          <w:rtl/>
-          <w:lang w:val="en"/>
-        </w:rPr>
-      </w:pPr>
-    </w:p>
-    <w:p>
-      <w:pPr>
-        <w:bidi/>
         <w:rPr>
           <w:rFonts w:asciiTheme="majorBidi" w:hAnsiTheme="majorBidi" w:cstheme="majorBidi"/>
           <w:color w:val="000000" w:themeColor="text1"/>
@@ -822,8 +515,6 @@
         </w:rPr>
         <w:t>נובמבר</w:t>
       </w:r>
-      <w:bookmarkStart w:id="0" w:name="_GoBack"/>
-      <w:bookmarkEnd w:id="0"/>
       <w:r>
         <w:rPr>
           <w:rFonts w:asciiTheme="majorBidi" w:hAnsiTheme="majorBidi" w:cs="Times New Roman" w:hint="cs"/>

</xml_diff>